<commit_message>
Ajuste do exercicio Modulo 5
</commit_message>
<xml_diff>
--- a/Modulo_5/EF-EBAC-M5.docx
+++ b/Modulo_5/EF-EBAC-M5.docx
@@ -225,14 +225,14 @@
         <w:tblLook w:firstRow="1" w:noVBand="1" w:lastRow="0" w:firstColumn="1" w:lastColumn="0" w:noHBand="0" w:val="04a0"/>
       </w:tblPr>
       <w:tblGrid>
-        <w:gridCol w:w="1700"/>
-        <w:gridCol w:w="6803"/>
+        <w:gridCol w:w="1699"/>
+        <w:gridCol w:w="6804"/>
       </w:tblGrid>
       <w:tr>
         <w:trPr/>
         <w:tc>
           <w:tcPr>
-            <w:tcW w:w="1700" w:type="dxa"/>
+            <w:tcW w:w="1699" w:type="dxa"/>
             <w:tcBorders>
               <w:top w:val="single" w:sz="6" w:space="0" w:color="CCCCCC"/>
               <w:left w:val="single" w:sz="6" w:space="0" w:color="CCCCCC"/>
@@ -264,7 +264,7 @@
         </w:tc>
         <w:tc>
           <w:tcPr>
-            <w:tcW w:w="6803" w:type="dxa"/>
+            <w:tcW w:w="6804" w:type="dxa"/>
             <w:tcBorders>
               <w:top w:val="single" w:sz="6" w:space="0" w:color="CCCCCC"/>
               <w:left w:val="single" w:sz="6" w:space="0" w:color="CCCCCC"/>
@@ -294,7 +294,7 @@
         <w:trPr/>
         <w:tc>
           <w:tcPr>
-            <w:tcW w:w="1700" w:type="dxa"/>
+            <w:tcW w:w="1699" w:type="dxa"/>
             <w:tcBorders>
               <w:top w:val="single" w:sz="6" w:space="0" w:color="CCCCCC"/>
               <w:left w:val="single" w:sz="6" w:space="0" w:color="CCCCCC"/>
@@ -326,7 +326,7 @@
         </w:tc>
         <w:tc>
           <w:tcPr>
-            <w:tcW w:w="6803" w:type="dxa"/>
+            <w:tcW w:w="6804" w:type="dxa"/>
             <w:tcBorders>
               <w:top w:val="single" w:sz="6" w:space="0" w:color="CCCCCC"/>
               <w:left w:val="single" w:sz="6" w:space="0" w:color="CCCCCC"/>
@@ -356,7 +356,7 @@
         <w:trPr/>
         <w:tc>
           <w:tcPr>
-            <w:tcW w:w="1700" w:type="dxa"/>
+            <w:tcW w:w="1699" w:type="dxa"/>
             <w:tcBorders>
               <w:top w:val="single" w:sz="6" w:space="0" w:color="CCCCCC"/>
               <w:left w:val="single" w:sz="6" w:space="0" w:color="CCCCCC"/>
@@ -388,7 +388,7 @@
         </w:tc>
         <w:tc>
           <w:tcPr>
-            <w:tcW w:w="6803" w:type="dxa"/>
+            <w:tcW w:w="6804" w:type="dxa"/>
             <w:tcBorders>
               <w:top w:val="single" w:sz="6" w:space="0" w:color="CCCCCC"/>
               <w:left w:val="single" w:sz="6" w:space="0" w:color="CCCCCC"/>
@@ -456,14 +456,14 @@
         <w:tblLook w:firstRow="1" w:noVBand="1" w:lastRow="0" w:firstColumn="1" w:lastColumn="0" w:noHBand="0" w:val="04a0"/>
       </w:tblPr>
       <w:tblGrid>
-        <w:gridCol w:w="2052"/>
-        <w:gridCol w:w="6451"/>
+        <w:gridCol w:w="2051"/>
+        <w:gridCol w:w="6452"/>
       </w:tblGrid>
       <w:tr>
         <w:trPr/>
         <w:tc>
           <w:tcPr>
-            <w:tcW w:w="2052" w:type="dxa"/>
+            <w:tcW w:w="2051" w:type="dxa"/>
             <w:tcBorders/>
             <w:shd w:color="auto" w:fill="BBBBBB" w:val="clear"/>
             <w:vAlign w:val="center"/>
@@ -502,7 +502,7 @@
         </w:tc>
         <w:tc>
           <w:tcPr>
-            <w:tcW w:w="6451" w:type="dxa"/>
+            <w:tcW w:w="6452" w:type="dxa"/>
             <w:tcBorders/>
             <w:vAlign w:val="center"/>
           </w:tcPr>
@@ -839,7 +839,7 @@
         <w:gridCol w:w="982"/>
         <w:gridCol w:w="997"/>
         <w:gridCol w:w="5529"/>
-        <w:gridCol w:w="1162"/>
+        <w:gridCol w:w="1161"/>
       </w:tblGrid>
       <w:tr>
         <w:trPr/>
@@ -852,7 +852,8 @@
           <w:p>
             <w:pPr>
               <w:pStyle w:val="Normal"/>
-              <w:widowControl/>
+              <w:widowControl w:val="false"/>
+              <w:suppressAutoHyphens w:val="true"/>
               <w:spacing w:before="0" w:after="0"/>
               <w:jc w:val="left"/>
               <w:rPr>
@@ -878,7 +879,8 @@
           <w:p>
             <w:pPr>
               <w:pStyle w:val="Normal"/>
-              <w:widowControl/>
+              <w:widowControl w:val="false"/>
+              <w:suppressAutoHyphens w:val="true"/>
               <w:spacing w:before="0" w:after="0"/>
               <w:jc w:val="left"/>
               <w:rPr>
@@ -904,7 +906,8 @@
           <w:p>
             <w:pPr>
               <w:pStyle w:val="Normal"/>
-              <w:widowControl/>
+              <w:widowControl w:val="false"/>
+              <w:suppressAutoHyphens w:val="true"/>
               <w:spacing w:before="0" w:after="0"/>
               <w:jc w:val="left"/>
               <w:rPr>
@@ -923,14 +926,15 @@
         </w:tc>
         <w:tc>
           <w:tcPr>
-            <w:tcW w:w="1162" w:type="dxa"/>
+            <w:tcW w:w="1161" w:type="dxa"/>
             <w:tcBorders/>
             <w:shd w:color="auto" w:fill="BFBFBF" w:themeFill="background1" w:themeFillShade="bf" w:val="clear"/>
           </w:tcPr>
           <w:p>
             <w:pPr>
               <w:pStyle w:val="Normal"/>
-              <w:widowControl/>
+              <w:widowControl w:val="false"/>
+              <w:suppressAutoHyphens w:val="true"/>
               <w:spacing w:before="0" w:after="0"/>
               <w:jc w:val="left"/>
               <w:rPr>
@@ -958,7 +962,8 @@
           <w:p>
             <w:pPr>
               <w:pStyle w:val="Normal"/>
-              <w:widowControl/>
+              <w:widowControl w:val="false"/>
+              <w:suppressAutoHyphens w:val="true"/>
               <w:spacing w:before="0" w:after="0"/>
               <w:jc w:val="left"/>
               <w:rPr>
@@ -985,7 +990,8 @@
           <w:p>
             <w:pPr>
               <w:pStyle w:val="Normal"/>
-              <w:widowControl/>
+              <w:widowControl w:val="false"/>
+              <w:suppressAutoHyphens w:val="true"/>
               <w:spacing w:before="0" w:after="0"/>
               <w:jc w:val="left"/>
               <w:rPr>
@@ -1012,7 +1018,8 @@
           <w:p>
             <w:pPr>
               <w:pStyle w:val="Normal"/>
-              <w:widowControl/>
+              <w:widowControl w:val="false"/>
+              <w:suppressAutoHyphens w:val="true"/>
               <w:spacing w:before="0" w:after="0"/>
               <w:jc w:val="left"/>
               <w:rPr>
@@ -1032,13 +1039,14 @@
         </w:tc>
         <w:tc>
           <w:tcPr>
-            <w:tcW w:w="1162" w:type="dxa"/>
-            <w:tcBorders/>
-          </w:tcPr>
-          <w:p>
-            <w:pPr>
-              <w:pStyle w:val="Normal"/>
-              <w:widowControl/>
+            <w:tcW w:w="1161" w:type="dxa"/>
+            <w:tcBorders/>
+          </w:tcPr>
+          <w:p>
+            <w:pPr>
+              <w:pStyle w:val="Normal"/>
+              <w:widowControl w:val="false"/>
+              <w:suppressAutoHyphens w:val="true"/>
               <w:spacing w:before="0" w:after="0"/>
               <w:jc w:val="left"/>
               <w:rPr>
@@ -1067,7 +1075,8 @@
           <w:p>
             <w:pPr>
               <w:pStyle w:val="Normal"/>
-              <w:widowControl/>
+              <w:widowControl w:val="false"/>
+              <w:suppressAutoHyphens w:val="true"/>
               <w:spacing w:before="0" w:after="0"/>
               <w:jc w:val="left"/>
               <w:rPr>
@@ -1092,7 +1101,8 @@
           <w:p>
             <w:pPr>
               <w:pStyle w:val="Normal"/>
-              <w:widowControl/>
+              <w:widowControl w:val="false"/>
+              <w:suppressAutoHyphens w:val="true"/>
               <w:spacing w:before="0" w:after="0"/>
               <w:jc w:val="left"/>
               <w:rPr>
@@ -1117,48 +1127,34 @@
           <w:p>
             <w:pPr>
               <w:pStyle w:val="Normal"/>
-              <w:widowControl/>
-              <w:spacing w:before="0" w:after="0"/>
-              <w:jc w:val="left"/>
-              <w:rPr>
-                <w:rFonts w:eastAsia="Times New Roman"/>
-              </w:rPr>
-            </w:pPr>
-            <w:r>
-              <w:rPr>
-                <w:rFonts w:eastAsia="Times New Roman" w:cs="Times New Roman"/>
-                <w:kern w:val="0"/>
-                <w:lang w:val="pt-BR" w:eastAsia="pt-BR" w:bidi="ar-SA"/>
-              </w:rPr>
-              <w:t xml:space="preserve">Cadastro de produtos com valor </w:t>
-            </w:r>
-            <w:r>
-              <w:rPr>
-                <w:rFonts w:eastAsia="Times New Roman" w:cs="Times New Roman"/>
-                <w:kern w:val="0"/>
-                <w:lang w:val="pt-BR" w:eastAsia="pt-BR" w:bidi="ar-SA"/>
-              </w:rPr>
-              <w:t>de</w:t>
-            </w:r>
-            <w:r>
-              <w:rPr>
-                <w:rFonts w:eastAsia="Times New Roman" w:cs="Times New Roman"/>
-                <w:kern w:val="0"/>
-                <w:lang w:val="pt-BR" w:eastAsia="pt-BR" w:bidi="ar-SA"/>
-              </w:rPr>
-              <w:t xml:space="preserve"> 50,00</w:t>
-            </w:r>
-          </w:p>
-        </w:tc>
-        <w:tc>
-          <w:tcPr>
-            <w:tcW w:w="1162" w:type="dxa"/>
-            <w:tcBorders/>
-          </w:tcPr>
-          <w:p>
-            <w:pPr>
-              <w:pStyle w:val="Normal"/>
-              <w:widowControl/>
+              <w:widowControl w:val="false"/>
+              <w:suppressAutoHyphens w:val="true"/>
+              <w:spacing w:before="0" w:after="0"/>
+              <w:jc w:val="left"/>
+              <w:rPr>
+                <w:rFonts w:eastAsia="Times New Roman"/>
+              </w:rPr>
+            </w:pPr>
+            <w:r>
+              <w:rPr>
+                <w:rFonts w:eastAsia="Times New Roman" w:cs="Times New Roman"/>
+                <w:kern w:val="0"/>
+                <w:lang w:val="pt-BR" w:eastAsia="pt-BR" w:bidi="ar-SA"/>
+              </w:rPr>
+              <w:t>Cadastro de produtos com valor de 50,00</w:t>
+            </w:r>
+          </w:p>
+        </w:tc>
+        <w:tc>
+          <w:tcPr>
+            <w:tcW w:w="1161" w:type="dxa"/>
+            <w:tcBorders/>
+          </w:tcPr>
+          <w:p>
+            <w:pPr>
+              <w:pStyle w:val="Normal"/>
+              <w:widowControl w:val="false"/>
+              <w:suppressAutoHyphens w:val="true"/>
               <w:spacing w:before="0" w:after="0"/>
               <w:jc w:val="left"/>
               <w:rPr>
@@ -1186,7 +1182,8 @@
           <w:p>
             <w:pPr>
               <w:pStyle w:val="Normal"/>
-              <w:widowControl/>
+              <w:widowControl w:val="false"/>
+              <w:suppressAutoHyphens w:val="true"/>
               <w:spacing w:before="0" w:after="0"/>
               <w:jc w:val="left"/>
               <w:rPr>
@@ -1211,7 +1208,8 @@
           <w:p>
             <w:pPr>
               <w:pStyle w:val="Normal"/>
-              <w:widowControl/>
+              <w:widowControl w:val="false"/>
+              <w:suppressAutoHyphens w:val="true"/>
               <w:spacing w:before="0" w:after="0"/>
               <w:jc w:val="left"/>
               <w:rPr>
@@ -1236,7 +1234,8 @@
           <w:p>
             <w:pPr>
               <w:pStyle w:val="Normal"/>
-              <w:widowControl/>
+              <w:widowControl w:val="false"/>
+              <w:suppressAutoHyphens w:val="true"/>
               <w:spacing w:before="0" w:after="0"/>
               <w:jc w:val="left"/>
               <w:rPr>
@@ -1255,13 +1254,14 @@
         </w:tc>
         <w:tc>
           <w:tcPr>
-            <w:tcW w:w="1162" w:type="dxa"/>
-            <w:tcBorders/>
-          </w:tcPr>
-          <w:p>
-            <w:pPr>
-              <w:pStyle w:val="Normal"/>
-              <w:widowControl/>
+            <w:tcW w:w="1161" w:type="dxa"/>
+            <w:tcBorders/>
+          </w:tcPr>
+          <w:p>
+            <w:pPr>
+              <w:pStyle w:val="Normal"/>
+              <w:widowControl w:val="false"/>
+              <w:suppressAutoHyphens w:val="true"/>
               <w:spacing w:before="0" w:after="0"/>
               <w:jc w:val="left"/>
               <w:rPr>
@@ -1289,7 +1289,8 @@
           <w:p>
             <w:pPr>
               <w:pStyle w:val="Normal"/>
-              <w:widowControl/>
+              <w:widowControl w:val="false"/>
+              <w:suppressAutoHyphens w:val="true"/>
               <w:spacing w:before="0" w:after="0"/>
               <w:jc w:val="left"/>
               <w:rPr>
@@ -1314,7 +1315,8 @@
           <w:p>
             <w:pPr>
               <w:pStyle w:val="Normal"/>
-              <w:widowControl/>
+              <w:widowControl w:val="false"/>
+              <w:suppressAutoHyphens w:val="true"/>
               <w:spacing w:before="0" w:after="0"/>
               <w:jc w:val="left"/>
               <w:rPr>
@@ -1339,7 +1341,8 @@
           <w:p>
             <w:pPr>
               <w:pStyle w:val="Normal"/>
-              <w:widowControl/>
+              <w:widowControl w:val="false"/>
+              <w:suppressAutoHyphens w:val="true"/>
               <w:spacing w:before="0" w:after="0"/>
               <w:jc w:val="left"/>
               <w:rPr>
@@ -1358,13 +1361,14 @@
         </w:tc>
         <w:tc>
           <w:tcPr>
-            <w:tcW w:w="1162" w:type="dxa"/>
-            <w:tcBorders/>
-          </w:tcPr>
-          <w:p>
-            <w:pPr>
-              <w:pStyle w:val="Normal"/>
-              <w:widowControl/>
+            <w:tcW w:w="1161" w:type="dxa"/>
+            <w:tcBorders/>
+          </w:tcPr>
+          <w:p>
+            <w:pPr>
+              <w:pStyle w:val="Normal"/>
+              <w:widowControl w:val="false"/>
+              <w:suppressAutoHyphens w:val="true"/>
               <w:spacing w:before="0" w:after="0"/>
               <w:jc w:val="left"/>
               <w:rPr>
@@ -1392,7 +1396,8 @@
           <w:p>
             <w:pPr>
               <w:pStyle w:val="Normal"/>
-              <w:widowControl/>
+              <w:widowControl w:val="false"/>
+              <w:suppressAutoHyphens w:val="true"/>
               <w:spacing w:before="0" w:after="0"/>
               <w:jc w:val="left"/>
               <w:rPr>
@@ -1417,7 +1422,8 @@
           <w:p>
             <w:pPr>
               <w:pStyle w:val="Normal"/>
-              <w:widowControl/>
+              <w:widowControl w:val="false"/>
+              <w:suppressAutoHyphens w:val="true"/>
               <w:spacing w:before="0" w:after="0"/>
               <w:jc w:val="left"/>
               <w:rPr>
@@ -1442,48 +1448,34 @@
           <w:p>
             <w:pPr>
               <w:pStyle w:val="Normal"/>
-              <w:widowControl/>
-              <w:spacing w:before="0" w:after="0"/>
-              <w:jc w:val="left"/>
-              <w:rPr>
-                <w:rFonts w:eastAsia="Times New Roman"/>
-              </w:rPr>
-            </w:pPr>
-            <w:r>
-              <w:rPr>
-                <w:rFonts w:eastAsia="Times New Roman" w:cs="Times New Roman"/>
-                <w:kern w:val="0"/>
-                <w:lang w:val="pt-BR" w:eastAsia="pt-BR" w:bidi="ar-SA"/>
-              </w:rPr>
-              <w:t>Ca</w:t>
-            </w:r>
-            <w:r>
-              <w:rPr>
-                <w:rFonts w:eastAsia="Times New Roman" w:cs="Times New Roman"/>
-                <w:kern w:val="0"/>
-                <w:lang w:val="pt-BR" w:eastAsia="pt-BR" w:bidi="ar-SA"/>
-              </w:rPr>
-              <w:t>das</w:t>
-            </w:r>
-            <w:r>
-              <w:rPr>
-                <w:rFonts w:eastAsia="Times New Roman" w:cs="Times New Roman"/>
-                <w:kern w:val="0"/>
-                <w:lang w:val="pt-BR" w:eastAsia="pt-BR" w:bidi="ar-SA"/>
-              </w:rPr>
-              <w:t>tro de produtos com valor de 49,99</w:t>
-            </w:r>
-          </w:p>
-        </w:tc>
-        <w:tc>
-          <w:tcPr>
-            <w:tcW w:w="1162" w:type="dxa"/>
-            <w:tcBorders/>
-          </w:tcPr>
-          <w:p>
-            <w:pPr>
-              <w:pStyle w:val="Normal"/>
-              <w:widowControl/>
+              <w:widowControl w:val="false"/>
+              <w:suppressAutoHyphens w:val="true"/>
+              <w:spacing w:before="0" w:after="0"/>
+              <w:jc w:val="left"/>
+              <w:rPr>
+                <w:rFonts w:eastAsia="Times New Roman"/>
+              </w:rPr>
+            </w:pPr>
+            <w:r>
+              <w:rPr>
+                <w:rFonts w:eastAsia="Times New Roman" w:cs="Times New Roman"/>
+                <w:kern w:val="0"/>
+                <w:lang w:val="pt-BR" w:eastAsia="pt-BR" w:bidi="ar-SA"/>
+              </w:rPr>
+              <w:t>Cadastro de produtos com valor de 49,99</w:t>
+            </w:r>
+          </w:p>
+        </w:tc>
+        <w:tc>
+          <w:tcPr>
+            <w:tcW w:w="1161" w:type="dxa"/>
+            <w:tcBorders/>
+          </w:tcPr>
+          <w:p>
+            <w:pPr>
+              <w:pStyle w:val="Normal"/>
+              <w:widowControl w:val="false"/>
+              <w:suppressAutoHyphens w:val="true"/>
               <w:spacing w:before="0" w:after="0"/>
               <w:jc w:val="left"/>
               <w:rPr>
@@ -1511,7 +1503,8 @@
           <w:p>
             <w:pPr>
               <w:pStyle w:val="Normal"/>
-              <w:widowControl/>
+              <w:widowControl w:val="false"/>
+              <w:suppressAutoHyphens w:val="true"/>
               <w:spacing w:before="0" w:after="0"/>
               <w:jc w:val="left"/>
               <w:rPr>
@@ -1536,7 +1529,8 @@
           <w:p>
             <w:pPr>
               <w:pStyle w:val="Normal"/>
-              <w:widowControl/>
+              <w:widowControl w:val="false"/>
+              <w:suppressAutoHyphens w:val="true"/>
               <w:spacing w:before="0" w:after="0"/>
               <w:jc w:val="left"/>
               <w:rPr>
@@ -1561,7 +1555,8 @@
           <w:p>
             <w:pPr>
               <w:pStyle w:val="Normal"/>
-              <w:widowControl/>
+              <w:widowControl w:val="false"/>
+              <w:suppressAutoHyphens w:val="true"/>
               <w:spacing w:before="0" w:after="0"/>
               <w:jc w:val="left"/>
               <w:rPr>
@@ -1580,13 +1575,14 @@
         </w:tc>
         <w:tc>
           <w:tcPr>
-            <w:tcW w:w="1162" w:type="dxa"/>
-            <w:tcBorders/>
-          </w:tcPr>
-          <w:p>
-            <w:pPr>
-              <w:pStyle w:val="Normal"/>
-              <w:widowControl/>
+            <w:tcW w:w="1161" w:type="dxa"/>
+            <w:tcBorders/>
+          </w:tcPr>
+          <w:p>
+            <w:pPr>
+              <w:pStyle w:val="Normal"/>
+              <w:widowControl w:val="false"/>
+              <w:suppressAutoHyphens w:val="true"/>
               <w:spacing w:before="0" w:after="0"/>
               <w:jc w:val="left"/>
               <w:rPr>
@@ -1614,7 +1610,8 @@
           <w:p>
             <w:pPr>
               <w:pStyle w:val="Normal"/>
-              <w:widowControl/>
+              <w:widowControl w:val="false"/>
+              <w:suppressAutoHyphens w:val="true"/>
               <w:spacing w:before="0" w:after="0"/>
               <w:jc w:val="left"/>
               <w:rPr>
@@ -1639,7 +1636,8 @@
           <w:p>
             <w:pPr>
               <w:pStyle w:val="Normal"/>
-              <w:widowControl/>
+              <w:widowControl w:val="false"/>
+              <w:suppressAutoHyphens w:val="true"/>
               <w:spacing w:before="0" w:after="0"/>
               <w:jc w:val="left"/>
               <w:rPr>
@@ -1664,7 +1662,8 @@
           <w:p>
             <w:pPr>
               <w:pStyle w:val="Normal"/>
-              <w:widowControl/>
+              <w:widowControl w:val="false"/>
+              <w:suppressAutoHyphens w:val="true"/>
               <w:spacing w:before="0" w:after="0"/>
               <w:jc w:val="left"/>
               <w:rPr>
@@ -1683,13 +1682,14 @@
         </w:tc>
         <w:tc>
           <w:tcPr>
-            <w:tcW w:w="1162" w:type="dxa"/>
-            <w:tcBorders/>
-          </w:tcPr>
-          <w:p>
-            <w:pPr>
-              <w:pStyle w:val="Normal"/>
-              <w:widowControl/>
+            <w:tcW w:w="1161" w:type="dxa"/>
+            <w:tcBorders/>
+          </w:tcPr>
+          <w:p>
+            <w:pPr>
+              <w:pStyle w:val="Normal"/>
+              <w:widowControl w:val="false"/>
+              <w:suppressAutoHyphens w:val="true"/>
               <w:spacing w:before="0" w:after="0"/>
               <w:jc w:val="left"/>
               <w:rPr>
@@ -1717,7 +1717,8 @@
           <w:p>
             <w:pPr>
               <w:pStyle w:val="Normal"/>
-              <w:widowControl/>
+              <w:widowControl w:val="false"/>
+              <w:suppressAutoHyphens w:val="true"/>
               <w:spacing w:before="0" w:after="0"/>
               <w:jc w:val="left"/>
               <w:rPr>
@@ -1742,7 +1743,8 @@
           <w:p>
             <w:pPr>
               <w:pStyle w:val="Normal"/>
-              <w:widowControl/>
+              <w:widowControl w:val="false"/>
+              <w:suppressAutoHyphens w:val="true"/>
               <w:spacing w:before="0" w:after="0"/>
               <w:jc w:val="left"/>
               <w:rPr>
@@ -1767,7 +1769,8 @@
           <w:p>
             <w:pPr>
               <w:pStyle w:val="Normal"/>
-              <w:widowControl/>
+              <w:widowControl w:val="false"/>
+              <w:suppressAutoHyphens w:val="true"/>
               <w:spacing w:before="0" w:after="0"/>
               <w:jc w:val="left"/>
               <w:rPr>
@@ -1786,13 +1789,14 @@
         </w:tc>
         <w:tc>
           <w:tcPr>
-            <w:tcW w:w="1162" w:type="dxa"/>
-            <w:tcBorders/>
-          </w:tcPr>
-          <w:p>
-            <w:pPr>
-              <w:pStyle w:val="Normal"/>
-              <w:widowControl/>
+            <w:tcW w:w="1161" w:type="dxa"/>
+            <w:tcBorders/>
+          </w:tcPr>
+          <w:p>
+            <w:pPr>
+              <w:pStyle w:val="Normal"/>
+              <w:widowControl w:val="false"/>
+              <w:suppressAutoHyphens w:val="true"/>
               <w:spacing w:before="0" w:after="0"/>
               <w:jc w:val="left"/>
               <w:rPr>
@@ -1820,7 +1824,8 @@
           <w:p>
             <w:pPr>
               <w:pStyle w:val="Normal"/>
-              <w:widowControl/>
+              <w:widowControl w:val="false"/>
+              <w:suppressAutoHyphens w:val="true"/>
               <w:spacing w:before="0" w:after="0"/>
               <w:jc w:val="left"/>
               <w:rPr>
@@ -1845,7 +1850,8 @@
           <w:p>
             <w:pPr>
               <w:pStyle w:val="Normal"/>
-              <w:widowControl/>
+              <w:widowControl w:val="false"/>
+              <w:suppressAutoHyphens w:val="true"/>
               <w:spacing w:before="0" w:after="0"/>
               <w:jc w:val="left"/>
               <w:rPr>
@@ -1870,32 +1876,50 @@
           <w:p>
             <w:pPr>
               <w:pStyle w:val="Normal"/>
-              <w:widowControl/>
-              <w:spacing w:before="0" w:after="0"/>
-              <w:jc w:val="left"/>
-              <w:rPr>
-                <w:rFonts w:eastAsia="Times New Roman"/>
-              </w:rPr>
-            </w:pPr>
-            <w:r>
-              <w:rPr>
-                <w:rFonts w:eastAsia="Times New Roman" w:cs="Times New Roman"/>
-                <w:kern w:val="0"/>
-                <w:lang w:val="pt-BR" w:eastAsia="pt-BR" w:bidi="ar-SA"/>
-              </w:rPr>
-              <w:t>45 itens</w:t>
-            </w:r>
-          </w:p>
-        </w:tc>
-        <w:tc>
-          <w:tcPr>
-            <w:tcW w:w="1162" w:type="dxa"/>
-            <w:tcBorders/>
-          </w:tcPr>
-          <w:p>
-            <w:pPr>
-              <w:pStyle w:val="Normal"/>
-              <w:widowControl/>
+              <w:widowControl w:val="false"/>
+              <w:suppressAutoHyphens w:val="true"/>
+              <w:spacing w:before="0" w:after="0"/>
+              <w:jc w:val="left"/>
+              <w:rPr>
+                <w:rFonts w:eastAsia="Times New Roman"/>
+              </w:rPr>
+            </w:pPr>
+            <w:r>
+              <w:rPr>
+                <w:rFonts w:eastAsia="Times New Roman" w:cs="Times New Roman"/>
+                <w:kern w:val="0"/>
+                <w:lang w:val="pt-BR" w:eastAsia="pt-BR" w:bidi="ar-SA"/>
+              </w:rPr>
+              <w:t xml:space="preserve">Usuário cadastrou </w:t>
+            </w:r>
+            <w:r>
+              <w:rPr>
+                <w:rFonts w:eastAsia="Times New Roman" w:cs="Times New Roman"/>
+                <w:kern w:val="0"/>
+                <w:lang w:val="pt-BR" w:eastAsia="pt-BR" w:bidi="ar-SA"/>
+              </w:rPr>
+              <w:t xml:space="preserve">45 itens </w:t>
+            </w:r>
+            <w:r>
+              <w:rPr>
+                <w:rFonts w:eastAsia="Times New Roman" w:cs="Times New Roman"/>
+                <w:kern w:val="0"/>
+                <w:lang w:val="pt-BR" w:eastAsia="pt-BR" w:bidi="ar-SA"/>
+              </w:rPr>
+              <w:t>por vez</w:t>
+            </w:r>
+          </w:p>
+        </w:tc>
+        <w:tc>
+          <w:tcPr>
+            <w:tcW w:w="1161" w:type="dxa"/>
+            <w:tcBorders/>
+          </w:tcPr>
+          <w:p>
+            <w:pPr>
+              <w:pStyle w:val="Normal"/>
+              <w:widowControl w:val="false"/>
+              <w:suppressAutoHyphens w:val="true"/>
               <w:spacing w:before="0" w:after="0"/>
               <w:jc w:val="left"/>
               <w:rPr>
@@ -1923,7 +1947,8 @@
           <w:p>
             <w:pPr>
               <w:pStyle w:val="Normal"/>
-              <w:widowControl/>
+              <w:widowControl w:val="false"/>
+              <w:suppressAutoHyphens w:val="true"/>
               <w:spacing w:before="0" w:after="0"/>
               <w:jc w:val="left"/>
               <w:rPr>
@@ -1948,7 +1973,8 @@
           <w:p>
             <w:pPr>
               <w:pStyle w:val="Normal"/>
-              <w:widowControl/>
+              <w:widowControl w:val="false"/>
+              <w:suppressAutoHyphens w:val="true"/>
               <w:spacing w:before="0" w:after="0"/>
               <w:jc w:val="left"/>
               <w:rPr>
@@ -1973,32 +1999,50 @@
           <w:p>
             <w:pPr>
               <w:pStyle w:val="Normal"/>
-              <w:widowControl/>
-              <w:spacing w:before="0" w:after="0"/>
-              <w:jc w:val="left"/>
-              <w:rPr>
-                <w:rFonts w:eastAsia="Times New Roman"/>
-              </w:rPr>
-            </w:pPr>
-            <w:r>
-              <w:rPr>
-                <w:rFonts w:eastAsia="Times New Roman" w:cs="Times New Roman"/>
-                <w:kern w:val="0"/>
-                <w:lang w:val="pt-BR" w:eastAsia="pt-BR" w:bidi="ar-SA"/>
-              </w:rPr>
-              <w:t>180 itens</w:t>
-            </w:r>
-          </w:p>
-        </w:tc>
-        <w:tc>
-          <w:tcPr>
-            <w:tcW w:w="1162" w:type="dxa"/>
-            <w:tcBorders/>
-          </w:tcPr>
-          <w:p>
-            <w:pPr>
-              <w:pStyle w:val="Normal"/>
-              <w:widowControl/>
+              <w:widowControl w:val="false"/>
+              <w:suppressAutoHyphens w:val="true"/>
+              <w:spacing w:before="0" w:after="0"/>
+              <w:jc w:val="left"/>
+              <w:rPr>
+                <w:rFonts w:eastAsia="Times New Roman"/>
+              </w:rPr>
+            </w:pPr>
+            <w:r>
+              <w:rPr>
+                <w:rFonts w:eastAsia="Times New Roman" w:cs="Times New Roman"/>
+                <w:kern w:val="0"/>
+                <w:lang w:val="pt-BR" w:eastAsia="pt-BR" w:bidi="ar-SA"/>
+              </w:rPr>
+              <w:t xml:space="preserve">Usuário cadastrou </w:t>
+            </w:r>
+            <w:r>
+              <w:rPr>
+                <w:rFonts w:eastAsia="Times New Roman" w:cs="Times New Roman"/>
+                <w:kern w:val="0"/>
+                <w:lang w:val="pt-BR" w:eastAsia="pt-BR" w:bidi="ar-SA"/>
+              </w:rPr>
+              <w:t xml:space="preserve">180 itens </w:t>
+            </w:r>
+            <w:r>
+              <w:rPr>
+                <w:rFonts w:eastAsia="Times New Roman" w:cs="Times New Roman"/>
+                <w:kern w:val="0"/>
+                <w:lang w:val="pt-BR" w:eastAsia="pt-BR" w:bidi="ar-SA"/>
+              </w:rPr>
+              <w:t>por vez</w:t>
+            </w:r>
+          </w:p>
+        </w:tc>
+        <w:tc>
+          <w:tcPr>
+            <w:tcW w:w="1161" w:type="dxa"/>
+            <w:tcBorders/>
+          </w:tcPr>
+          <w:p>
+            <w:pPr>
+              <w:pStyle w:val="Normal"/>
+              <w:widowControl w:val="false"/>
+              <w:suppressAutoHyphens w:val="true"/>
               <w:spacing w:before="0" w:after="0"/>
               <w:jc w:val="left"/>
               <w:rPr>
@@ -2026,7 +2070,8 @@
           <w:p>
             <w:pPr>
               <w:pStyle w:val="Normal"/>
-              <w:widowControl/>
+              <w:widowControl w:val="false"/>
+              <w:suppressAutoHyphens w:val="true"/>
               <w:spacing w:before="0" w:after="0"/>
               <w:jc w:val="left"/>
               <w:rPr>
@@ -2051,7 +2096,8 @@
           <w:p>
             <w:pPr>
               <w:pStyle w:val="Normal"/>
-              <w:widowControl/>
+              <w:widowControl w:val="false"/>
+              <w:suppressAutoHyphens w:val="true"/>
               <w:spacing w:before="0" w:after="0"/>
               <w:jc w:val="left"/>
               <w:rPr>
@@ -2076,7 +2122,8 @@
           <w:p>
             <w:pPr>
               <w:pStyle w:val="Normal"/>
-              <w:widowControl/>
+              <w:widowControl w:val="false"/>
+              <w:suppressAutoHyphens w:val="true"/>
               <w:spacing w:before="0" w:after="0"/>
               <w:jc w:val="left"/>
               <w:rPr>
@@ -2095,13 +2142,14 @@
         </w:tc>
         <w:tc>
           <w:tcPr>
-            <w:tcW w:w="1162" w:type="dxa"/>
-            <w:tcBorders/>
-          </w:tcPr>
-          <w:p>
-            <w:pPr>
-              <w:pStyle w:val="Normal"/>
-              <w:widowControl/>
+            <w:tcW w:w="1161" w:type="dxa"/>
+            <w:tcBorders/>
+          </w:tcPr>
+          <w:p>
+            <w:pPr>
+              <w:pStyle w:val="Normal"/>
+              <w:widowControl w:val="false"/>
+              <w:suppressAutoHyphens w:val="true"/>
               <w:spacing w:before="0" w:after="0"/>
               <w:jc w:val="left"/>
               <w:rPr>
@@ -2266,14 +2314,14 @@
         <w:tblLook w:firstRow="1" w:noVBand="1" w:lastRow="0" w:firstColumn="1" w:lastColumn="0" w:noHBand="0" w:val="04a0"/>
       </w:tblPr>
       <w:tblGrid>
-        <w:gridCol w:w="1439"/>
-        <w:gridCol w:w="7064"/>
+        <w:gridCol w:w="1438"/>
+        <w:gridCol w:w="7065"/>
       </w:tblGrid>
       <w:tr>
         <w:trPr/>
         <w:tc>
           <w:tcPr>
-            <w:tcW w:w="1439" w:type="dxa"/>
+            <w:tcW w:w="1438" w:type="dxa"/>
             <w:tcBorders/>
             <w:shd w:color="auto" w:fill="BBBBBB" w:val="clear"/>
             <w:vAlign w:val="center"/>
@@ -2297,7 +2345,7 @@
         </w:tc>
         <w:tc>
           <w:tcPr>
-            <w:tcW w:w="7064" w:type="dxa"/>
+            <w:tcW w:w="7065" w:type="dxa"/>
             <w:tcBorders/>
             <w:vAlign w:val="center"/>
           </w:tcPr>
@@ -2481,46 +2529,36 @@
           <w:p>
             <w:pPr>
               <w:pStyle w:val="Normal"/>
-              <w:widowControl/>
-              <w:spacing w:before="0" w:after="0"/>
-              <w:jc w:val="left"/>
-              <w:rPr>
-                <w:rFonts w:eastAsia="Times New Roman"/>
-              </w:rPr>
-            </w:pPr>
-            <w:r>
-              <w:rPr>
-                <w:rFonts w:eastAsia="Times New Roman" w:cs="Times New Roman"/>
-                <w:kern w:val="0"/>
-                <w:lang w:val="pt-BR" w:eastAsia="pt-BR" w:bidi="ar-SA"/>
-              </w:rPr>
-            </w:r>
-          </w:p>
-          <w:p>
-            <w:pPr>
-              <w:pStyle w:val="Normal"/>
-              <w:widowControl/>
-              <w:spacing w:before="0" w:after="0"/>
-              <w:jc w:val="left"/>
-              <w:rPr>
-                <w:rFonts w:eastAsia="Times New Roman"/>
-              </w:rPr>
-            </w:pPr>
-            <w:r>
-              <w:rPr>
-                <w:rFonts w:eastAsia="Times New Roman" w:cs="Times New Roman"/>
-                <w:kern w:val="0"/>
-                <w:lang w:val="pt-BR" w:eastAsia="pt-BR" w:bidi="ar-SA"/>
-              </w:rPr>
-              <w:t xml:space="preserve">CT11 - </w:t>
-            </w:r>
-            <w:r>
-              <w:rPr>
-                <w:rFonts w:eastAsia="Times New Roman" w:cs="Times New Roman"/>
-                <w:kern w:val="0"/>
-                <w:lang w:val="pt-BR" w:eastAsia="pt-BR" w:bidi="ar-SA"/>
-              </w:rPr>
-              <w:t>Usuário e senha do administrador autenticado</w:t>
+              <w:widowControl w:val="false"/>
+              <w:spacing w:before="0" w:after="0"/>
+              <w:jc w:val="left"/>
+              <w:rPr>
+                <w:rFonts w:eastAsia="Times New Roman"/>
+              </w:rPr>
+            </w:pPr>
+            <w:r>
+              <w:rPr>
+                <w:rFonts w:eastAsia="Times New Roman"/>
+              </w:rPr>
+            </w:r>
+          </w:p>
+          <w:p>
+            <w:pPr>
+              <w:pStyle w:val="Normal"/>
+              <w:widowControl w:val="false"/>
+              <w:spacing w:before="0" w:after="0"/>
+              <w:jc w:val="left"/>
+              <w:rPr>
+                <w:rFonts w:eastAsia="Times New Roman"/>
+              </w:rPr>
+            </w:pPr>
+            <w:r>
+              <w:rPr>
+                <w:rFonts w:eastAsia="Times New Roman" w:cs="Times New Roman"/>
+                <w:kern w:val="0"/>
+                <w:lang w:val="pt-BR" w:eastAsia="pt-BR" w:bidi="ar-SA"/>
+              </w:rPr>
+              <w:t>CT11 - Usuário e senha do administrador autenticado</w:t>
             </w:r>
           </w:p>
         </w:tc>
@@ -2720,57 +2758,103 @@
           <w:p>
             <w:pPr>
               <w:pStyle w:val="Normal"/>
-              <w:widowControl/>
-              <w:spacing w:before="0" w:after="0"/>
-              <w:jc w:val="left"/>
-              <w:rPr>
-                <w:rFonts w:eastAsia="Times New Roman"/>
-              </w:rPr>
-            </w:pPr>
-            <w:r>
-              <w:rPr>
-                <w:rFonts w:eastAsia="Times New Roman" w:cs="Times New Roman"/>
-                <w:kern w:val="0"/>
-                <w:lang w:val="pt-BR" w:eastAsia="pt-BR" w:bidi="ar-SA"/>
-              </w:rPr>
-            </w:r>
-          </w:p>
-          <w:p>
-            <w:pPr>
-              <w:pStyle w:val="Normal"/>
-              <w:widowControl/>
-              <w:spacing w:before="0" w:after="0"/>
-              <w:jc w:val="left"/>
-              <w:rPr>
-                <w:rFonts w:eastAsia="Times New Roman"/>
-              </w:rPr>
-            </w:pPr>
-            <w:r>
-              <w:rPr>
-                <w:rFonts w:eastAsia="Times New Roman" w:cs="Times New Roman"/>
-                <w:kern w:val="0"/>
-                <w:lang w:val="pt-BR" w:eastAsia="pt-BR" w:bidi="ar-SA"/>
-              </w:rPr>
-              <w:t>CT09 - 45 itens</w:t>
-            </w:r>
-          </w:p>
-          <w:p>
-            <w:pPr>
-              <w:pStyle w:val="Normal"/>
-              <w:widowControl w:val="false"/>
-              <w:spacing w:before="0" w:after="0"/>
-              <w:jc w:val="left"/>
-              <w:rPr>
-                <w:rFonts w:eastAsia="Times New Roman"/>
-              </w:rPr>
-            </w:pPr>
-            <w:r>
-              <w:rPr>
-                <w:rFonts w:eastAsia="Times New Roman" w:cs="Times New Roman"/>
-                <w:kern w:val="0"/>
-                <w:lang w:val="pt-BR" w:eastAsia="pt-BR" w:bidi="ar-SA"/>
-              </w:rPr>
-              <w:t>CT10 - 180 itens</w:t>
+              <w:widowControl w:val="false"/>
+              <w:spacing w:before="0" w:after="0"/>
+              <w:jc w:val="left"/>
+              <w:rPr>
+                <w:rFonts w:eastAsia="Times New Roman"/>
+              </w:rPr>
+            </w:pPr>
+            <w:r>
+              <w:rPr>
+                <w:rFonts w:eastAsia="Times New Roman"/>
+              </w:rPr>
+            </w:r>
+          </w:p>
+          <w:p>
+            <w:pPr>
+              <w:pStyle w:val="Normal"/>
+              <w:widowControl w:val="false"/>
+              <w:spacing w:before="0" w:after="0"/>
+              <w:jc w:val="left"/>
+              <w:rPr>
+                <w:rFonts w:eastAsia="Times New Roman"/>
+              </w:rPr>
+            </w:pPr>
+            <w:r>
+              <w:rPr>
+                <w:rFonts w:eastAsia="Times New Roman" w:cs="Times New Roman"/>
+                <w:kern w:val="0"/>
+                <w:lang w:val="pt-BR" w:eastAsia="pt-BR" w:bidi="ar-SA"/>
+              </w:rPr>
+              <w:t xml:space="preserve">CT09 - </w:t>
+            </w:r>
+            <w:r>
+              <w:rPr>
+                <w:rFonts w:eastAsia="Times New Roman" w:cs="Times New Roman"/>
+                <w:kern w:val="0"/>
+                <w:lang w:val="pt-BR" w:eastAsia="pt-BR" w:bidi="ar-SA"/>
+              </w:rPr>
+              <w:t xml:space="preserve">Usuário cadastrou </w:t>
+            </w:r>
+            <w:r>
+              <w:rPr>
+                <w:rFonts w:eastAsia="Times New Roman" w:cs="Times New Roman"/>
+                <w:kern w:val="0"/>
+                <w:lang w:val="pt-BR" w:eastAsia="pt-BR" w:bidi="ar-SA"/>
+              </w:rPr>
+              <w:t xml:space="preserve">45 itens </w:t>
+            </w:r>
+            <w:r>
+              <w:rPr>
+                <w:rFonts w:eastAsia="Times New Roman" w:cs="Times New Roman"/>
+                <w:kern w:val="0"/>
+                <w:lang w:val="pt-BR" w:eastAsia="pt-BR" w:bidi="ar-SA"/>
+              </w:rPr>
+              <w:t>por vez.</w:t>
+            </w:r>
+          </w:p>
+          <w:p>
+            <w:pPr>
+              <w:pStyle w:val="Normal"/>
+              <w:widowControl w:val="false"/>
+              <w:spacing w:before="0" w:after="0"/>
+              <w:jc w:val="left"/>
+              <w:rPr>
+                <w:rFonts w:eastAsia="Times New Roman"/>
+              </w:rPr>
+            </w:pPr>
+            <w:r>
+              <w:rPr>
+                <w:rFonts w:eastAsia="Times New Roman" w:cs="Times New Roman"/>
+                <w:kern w:val="0"/>
+                <w:lang w:val="pt-BR" w:eastAsia="pt-BR" w:bidi="ar-SA"/>
+              </w:rPr>
+              <w:t xml:space="preserve">CT10 - </w:t>
+            </w:r>
+            <w:r>
+              <w:rPr>
+                <w:rFonts w:eastAsia="Times New Roman" w:cs="Times New Roman"/>
+                <w:kern w:val="0"/>
+                <w:lang w:val="pt-BR" w:eastAsia="pt-BR" w:bidi="ar-SA"/>
+              </w:rPr>
+              <w:t xml:space="preserve">Usuário cadastrou </w:t>
+            </w:r>
+            <w:r>
+              <w:rPr>
+                <w:rFonts w:eastAsia="Times New Roman" w:cs="Times New Roman"/>
+                <w:kern w:val="0"/>
+                <w:lang w:val="pt-BR" w:eastAsia="pt-BR" w:bidi="ar-SA"/>
+              </w:rPr>
+              <w:t xml:space="preserve">180 itens </w:t>
+            </w:r>
+            <w:r>
+              <w:rPr>
+                <w:rFonts w:eastAsia="Times New Roman" w:cs="Times New Roman"/>
+                <w:kern w:val="0"/>
+                <w:lang w:val="pt-BR" w:eastAsia="pt-BR" w:bidi="ar-SA"/>
+              </w:rPr>
+              <w:t>por vez.</w:t>
             </w:r>
           </w:p>
         </w:tc>
@@ -2954,15 +3038,26 @@
       </w:pPr>
       <w:r>
         <w:rPr/>
-        <w:t xml:space="preserve">CT11 – </w:t>
+        <w:t xml:space="preserve">CT11 – Se usuário e senha do Administrador falhar não vai ser possível realizar o cadastro de produtos, </w:t>
       </w:r>
       <w:r>
         <w:rPr/>
-        <w:t>Se usuário e</w:t>
+        <w:t>podendo gerar um impacto no estoque do cliente e o mesmo não querer o produto</w:t>
       </w:r>
       <w:r>
         <w:rPr/>
-        <w:t xml:space="preserve"> senha do Administrador falhar não vai ser possível realizar o cadastro de produtos.</w:t>
+        <w:t>.</w:t>
+      </w:r>
+    </w:p>
+    <w:p>
+      <w:pPr>
+        <w:pStyle w:val="Normal"/>
+        <w:rPr>
+          <w:rFonts w:eastAsia="Times New Roman"/>
+        </w:rPr>
+      </w:pPr>
+      <w:r>
+        <w:rPr/>
       </w:r>
     </w:p>
     <w:p>
@@ -2983,7 +3078,7 @@
           <w:sz w:val="24"/>
           <w:szCs w:val="24"/>
         </w:rPr>
-        <w:t xml:space="preserve">ermita </w:t>
+        <w:t xml:space="preserve">ermita fazer o cadastro máximo de 150 itens por vez, </w:t>
       </w:r>
       <w:r>
         <w:rPr>
@@ -2992,16 +3087,7 @@
           <w:sz w:val="24"/>
           <w:szCs w:val="24"/>
         </w:rPr>
-        <w:t>fazer o</w:t>
-      </w:r>
-      <w:r>
-        <w:rPr>
-          <w:b w:val="false"/>
-          <w:bCs w:val="false"/>
-          <w:sz w:val="24"/>
-          <w:szCs w:val="24"/>
-        </w:rPr>
-        <w:t xml:space="preserve"> cadastro máximo de 150 itens por vez</w:t>
+        <w:t xml:space="preserve">caso esta função não funcione de acordo pode gerar desconforto com o cliente e o mesmo não validar o projeto. </w:t>
       </w:r>
     </w:p>
     <w:sectPr>
@@ -3415,12 +3501,13 @@
     <w:qFormat/>
     <w:pPr>
       <w:widowControl/>
+      <w:suppressAutoHyphens w:val="true"/>
       <w:bidi w:val="0"/>
       <w:spacing w:before="0" w:after="0"/>
       <w:jc w:val="left"/>
     </w:pPr>
     <w:rPr>
-      <w:rFonts w:eastAsia="" w:eastAsiaTheme="minorEastAsia" w:ascii="Times New Roman" w:hAnsi="Times New Roman" w:cs="Times New Roman"/>
+      <w:rFonts w:ascii="Times New Roman" w:hAnsi="Times New Roman" w:eastAsia="" w:cs="Times New Roman" w:eastAsiaTheme="minorEastAsia"/>
       <w:color w:val="auto"/>
       <w:kern w:val="0"/>
       <w:sz w:val="24"/>

</xml_diff>